<commit_message>
Day 2 Learning: Tokenization types
</commit_message>
<xml_diff>
--- a/GenAI Notes.docx
+++ b/GenAI Notes.docx
@@ -1,29 +1,55 @@
 
-<file path=word/document2.xml><?xml version="1.0" encoding="utf-8"?>
-<w:document xmlns:wpc="http://schemas.microsoft.com/office/word/2010/wordprocessingCanvas" xmlns:mc="http://schemas.openxmlformats.org/markup-compatibility/2006" xmlns:o="urn:schemas-microsoft-com:office:office" xmlns:r="http://schemas.openxmlformats.org/officeDocument/2006/relationships" xmlns:m="http://schemas.openxmlformats.org/officeDocument/2006/math" xmlns:v="urn:schemas-microsoft-com:vml" xmlns:wp14="http://schemas.microsoft.com/office/word/2010/wordprocessingDrawing" xmlns:wp="http://schemas.openxmlformats.org/drawingml/2006/wordprocessingDrawing" xmlns:w10="urn:schemas-microsoft-com:office:word" xmlns:w="http://schemas.openxmlformats.org/wordprocessingml/2006/main" xmlns:w14="http://schemas.microsoft.com/office/word/2010/wordml" xmlns:w15="http://schemas.microsoft.com/office/word/2012/wordml" xmlns:wpg="http://schemas.microsoft.com/office/word/2010/wordprocessingGroup" xmlns:wpi="http://schemas.microsoft.com/office/word/2010/wordprocessingInk" xmlns:wne="http://schemas.microsoft.com/office/word/2006/wordml" xmlns:wps="http://schemas.microsoft.com/office/word/2010/wordprocessingShape" xmlns:w16se="http://schemas.microsoft.com/office/word/2015/wordml/symex" xmlns:w16cid="http://schemas.microsoft.com/office/word/2016/wordml/cid" xmlns:w16="http://schemas.microsoft.com/office/word/2018/wordml" xmlns:w16cex="http://schemas.microsoft.com/office/word/2018/wordml/cex" xmlns:w16sdtdh="http://schemas.microsoft.com/office/word/2020/wordml/sdtdatahash" xmlns:w16sdtfl="http://schemas.microsoft.com/office/word/2024/wordml/sdtformatlock" mc:Ignorable="w14 w15 wp14 w16se w16cid w16 w16cex w16sdtdh w16sdtfl">
+<file path=word/document.xml><?xml version="1.0" encoding="utf-8"?>
+<w:document xmlns:wpc="http://schemas.microsoft.com/office/word/2010/wordprocessingCanvas" xmlns:mc="http://schemas.openxmlformats.org/markup-compatibility/2006" xmlns:o="urn:schemas-microsoft-com:office:office" xmlns:r="http://schemas.openxmlformats.org/officeDocument/2006/relationships" xmlns:m="http://schemas.openxmlformats.org/officeDocument/2006/math" xmlns:v="urn:schemas-microsoft-com:vml" xmlns:wp14="http://schemas.microsoft.com/office/word/2010/wordprocessingDrawing" xmlns:wp="http://schemas.openxmlformats.org/drawingml/2006/wordprocessingDrawing" xmlns:w10="urn:schemas-microsoft-com:office:word" xmlns:w="http://schemas.openxmlformats.org/wordprocessingml/2006/main" xmlns:w14="http://schemas.microsoft.com/office/word/2010/wordml" xmlns:w15="http://schemas.microsoft.com/office/word/2012/wordml" xmlns:wpg="http://schemas.microsoft.com/office/word/2010/wordprocessingGroup" xmlns:wpi="http://schemas.microsoft.com/office/word/2010/wordprocessingInk" xmlns:wne="http://schemas.microsoft.com/office/word/2006/wordml" xmlns:wps="http://schemas.microsoft.com/office/word/2010/wordprocessingShape" mc:Ignorable="w14 w15 wp14">
   <w:body>
     <w:p>
       <w:pPr>
         <w:pStyle w:val="Title"/>
-        <w:suppressLineNumbers w:val="0"/>
-        <w:bidi w:val="0"/>
-        <w:spacing w:before="0" w:beforeAutospacing="off" w:after="80" w:afterAutospacing="off" w:line="240" w:lineRule="auto"/>
-        <w:ind w:left="0" w:right="0"/>
-        <w:jc w:val="left"/>
       </w:pPr>
       <w:r>
-        <w:rPr/>
         <w:t>Tokenization and Basic Terminologies</w:t>
+      </w:r>
+    </w:p>
+    <w:p/>
+    <w:p>
+      <w:pPr>
+        <w:rPr>
+          <w:sz w:val="28"/>
+          <w:szCs w:val="28"/>
+        </w:rPr>
+      </w:pPr>
+      <w:r>
+        <w:rPr>
+          <w:sz w:val="28"/>
+          <w:szCs w:val="28"/>
+        </w:rPr>
+        <w:t>Corpus: It just refers to a paragraph</w:t>
+      </w:r>
+      <w:r>
+        <w:rPr>
+          <w:sz w:val="28"/>
+          <w:szCs w:val="28"/>
+        </w:rPr>
+        <w:t>.</w:t>
       </w:r>
     </w:p>
     <w:p>
       <w:pPr>
-        <w:pStyle w:val="Normal"/>
+        <w:rPr>
+          <w:sz w:val="28"/>
+          <w:szCs w:val="28"/>
+        </w:rPr>
       </w:pPr>
+      <w:r>
+        <w:rPr>
+          <w:sz w:val="28"/>
+          <w:szCs w:val="28"/>
+        </w:rPr>
+        <w:t>Documents: It refers to sentences.</w:t>
+      </w:r>
     </w:p>
     <w:p>
       <w:pPr>
-        <w:pStyle w:val="Normal"/>
         <w:rPr>
           <w:sz w:val="28"/>
           <w:szCs w:val="28"/>
@@ -34,7 +60,7 @@
           <w:sz w:val="28"/>
           <w:szCs w:val="28"/>
         </w:rPr>
-        <w:t>Corpus: It just refers to a paragraph</w:t>
+        <w:t>Vocabulary: Unique words in a corpus</w:t>
       </w:r>
       <w:r>
         <w:rPr>
@@ -46,7 +72,6 @@
     </w:p>
     <w:p>
       <w:pPr>
-        <w:pStyle w:val="Normal"/>
         <w:rPr>
           <w:sz w:val="28"/>
           <w:szCs w:val="28"/>
@@ -57,58 +82,18 @@
           <w:sz w:val="28"/>
           <w:szCs w:val="28"/>
         </w:rPr>
-        <w:t>Documents: It refers to sentences.</w:t>
+        <w:t xml:space="preserve">Words: words in </w:t>
+      </w:r>
+      <w:r>
+        <w:rPr>
+          <w:sz w:val="28"/>
+          <w:szCs w:val="28"/>
+        </w:rPr>
+        <w:t>corpus.</w:t>
       </w:r>
     </w:p>
     <w:p>
       <w:pPr>
-        <w:pStyle w:val="Normal"/>
-        <w:rPr>
-          <w:sz w:val="28"/>
-          <w:szCs w:val="28"/>
-        </w:rPr>
-      </w:pPr>
-      <w:r>
-        <w:rPr>
-          <w:sz w:val="28"/>
-          <w:szCs w:val="28"/>
-        </w:rPr>
-        <w:t>Vocabulary: Unique words in a corpus</w:t>
-      </w:r>
-      <w:r>
-        <w:rPr>
-          <w:sz w:val="28"/>
-          <w:szCs w:val="28"/>
-        </w:rPr>
-        <w:t>.</w:t>
-      </w:r>
-    </w:p>
-    <w:p>
-      <w:pPr>
-        <w:pStyle w:val="Normal"/>
-        <w:rPr>
-          <w:sz w:val="28"/>
-          <w:szCs w:val="28"/>
-        </w:rPr>
-      </w:pPr>
-      <w:r>
-        <w:rPr>
-          <w:sz w:val="28"/>
-          <w:szCs w:val="28"/>
-        </w:rPr>
-        <w:t xml:space="preserve">Words: words in </w:t>
-      </w:r>
-      <w:r>
-        <w:rPr>
-          <w:sz w:val="28"/>
-          <w:szCs w:val="28"/>
-        </w:rPr>
-        <w:t>corpus.</w:t>
-      </w:r>
-    </w:p>
-    <w:p>
-      <w:pPr>
-        <w:pStyle w:val="Normal"/>
         <w:rPr>
           <w:sz w:val="28"/>
           <w:szCs w:val="28"/>
@@ -120,13 +105,11 @@
         <w:pStyle w:val="Heading1"/>
       </w:pPr>
       <w:r>
-        <w:rPr/>
         <w:t>Tokenization</w:t>
       </w:r>
     </w:p>
     <w:p>
       <w:pPr>
-        <w:pStyle w:val="Normal"/>
         <w:rPr>
           <w:sz w:val="28"/>
           <w:szCs w:val="28"/>
@@ -158,8 +141,80 @@
           <w:sz w:val="28"/>
           <w:szCs w:val="28"/>
         </w:rPr>
-        <w:t>. It is a text preprocessing technique.</w:t>
-      </w:r>
+        <w:t xml:space="preserve">. It is a text </w:t>
+      </w:r>
+      <w:proofErr w:type="spellStart"/>
+      <w:r>
+        <w:rPr>
+          <w:sz w:val="28"/>
+          <w:szCs w:val="28"/>
+        </w:rPr>
+        <w:t>preprocessing</w:t>
+      </w:r>
+      <w:proofErr w:type="spellEnd"/>
+      <w:r>
+        <w:rPr>
+          <w:sz w:val="28"/>
+          <w:szCs w:val="28"/>
+        </w:rPr>
+        <w:t xml:space="preserve"> technique.</w:t>
+      </w:r>
+    </w:p>
+    <w:p>
+      <w:pPr>
+        <w:rPr>
+          <w:sz w:val="28"/>
+          <w:szCs w:val="28"/>
+        </w:rPr>
+      </w:pPr>
+    </w:p>
+    <w:p>
+      <w:pPr>
+        <w:rPr>
+          <w:sz w:val="28"/>
+          <w:szCs w:val="28"/>
+        </w:rPr>
+      </w:pPr>
+      <w:r>
+        <w:rPr>
+          <w:sz w:val="28"/>
+          <w:szCs w:val="28"/>
+        </w:rPr>
+        <w:t>H.W</w:t>
+      </w:r>
+      <w:proofErr w:type="gramStart"/>
+      <w:r>
+        <w:rPr>
+          <w:sz w:val="28"/>
+          <w:szCs w:val="28"/>
+        </w:rPr>
+        <w:t>. :</w:t>
+      </w:r>
+      <w:proofErr w:type="gramEnd"/>
+      <w:r>
+        <w:rPr>
+          <w:sz w:val="28"/>
+          <w:szCs w:val="28"/>
+        </w:rPr>
+        <w:t xml:space="preserve"> Difference between NLTK and Spacy</w:t>
+      </w:r>
+    </w:p>
+    <w:p>
+      <w:pPr>
+        <w:rPr>
+          <w:sz w:val="28"/>
+          <w:szCs w:val="28"/>
+        </w:rPr>
+      </w:pPr>
+      <w:r>
+        <w:rPr>
+          <w:sz w:val="28"/>
+          <w:szCs w:val="28"/>
+        </w:rPr>
+        <w:t>NLTK: Python library to build python programs to work with human language.</w:t>
+      </w:r>
+      <w:bookmarkStart w:id="0" w:name="_GoBack"/>
+      <w:bookmarkEnd w:id="0"/>
     </w:p>
     <w:p>
       <w:pPr>
@@ -167,7 +222,7 @@
       </w:pPr>
     </w:p>
     <w:sectPr>
-      <w:pgSz w:w="11906" w:h="16838" w:orient="portrait"/>
+      <w:pgSz w:w="11906" w:h="16838"/>
       <w:pgMar w:top="1440" w:right="1440" w:bottom="1440" w:left="1440" w:header="720" w:footer="720" w:gutter="0"/>
       <w:cols w:space="720"/>
       <w:docGrid w:linePitch="360"/>
@@ -177,11 +232,11 @@
 </file>
 
 <file path=word/styles.xml><?xml version="1.0" encoding="utf-8"?>
-<w:styles xmlns:wp14="http://schemas.microsoft.com/office/word/2010/wordprocessingDrawing" xmlns:mc="http://schemas.openxmlformats.org/markup-compatibility/2006" xmlns:r="http://schemas.openxmlformats.org/officeDocument/2006/relationships" xmlns:w="http://schemas.openxmlformats.org/wordprocessingml/2006/main" xmlns:w14="http://schemas.microsoft.com/office/word/2010/wordml" xmlns:w15="http://schemas.microsoft.com/office/word/2012/wordml" xmlns:w16se="http://schemas.microsoft.com/office/word/2015/wordml/symex" xmlns:w16cid="http://schemas.microsoft.com/office/word/2016/wordml/cid" xmlns:w16="http://schemas.microsoft.com/office/word/2018/wordml" xmlns:w16cex="http://schemas.microsoft.com/office/word/2018/wordml/cex" xmlns:w16sdtdh="http://schemas.microsoft.com/office/word/2020/wordml/sdtdatahash" xmlns:w16sdtfl="http://schemas.microsoft.com/office/word/2024/wordml/sdtformatlock" mc:Ignorable="w14 w15 wp14 w16se w16cid w16 w16cex w16sdtdh w16sdtfl">
+<w:styles xmlns:mc="http://schemas.openxmlformats.org/markup-compatibility/2006" xmlns:r="http://schemas.openxmlformats.org/officeDocument/2006/relationships" xmlns:w="http://schemas.openxmlformats.org/wordprocessingml/2006/main" xmlns:w14="http://schemas.microsoft.com/office/word/2010/wordml" xmlns:w15="http://schemas.microsoft.com/office/word/2012/wordml" mc:Ignorable="w14 w15">
   <w:docDefaults>
     <w:rPrDefault>
       <w:rPr>
-        <w:rFonts w:asciiTheme="minorHAnsi" w:hAnsiTheme="minorHAnsi" w:eastAsiaTheme="minorEastAsia" w:cstheme="minorBidi"/>
+        <w:rFonts w:asciiTheme="minorHAnsi" w:eastAsiaTheme="minorEastAsia" w:hAnsiTheme="minorHAnsi" w:cstheme="minorBidi"/>
         <w:sz w:val="24"/>
         <w:szCs w:val="24"/>
         <w:lang w:val="en-GB" w:eastAsia="ja-JP" w:bidi="ar-SA"/>
@@ -196,14 +251,14 @@
   <w:latentStyles w:defLockedState="0" w:defUIPriority="99" w:defSemiHidden="0" w:defUnhideWhenUsed="0" w:defQFormat="0" w:count="371">
     <w:lsdException w:name="Normal" w:uiPriority="0" w:qFormat="1"/>
     <w:lsdException w:name="heading 1" w:uiPriority="9" w:qFormat="1"/>
-    <w:lsdException w:name="heading 2" w:uiPriority="9" w:semiHidden="1" w:unhideWhenUsed="1" w:qFormat="1"/>
-    <w:lsdException w:name="heading 3" w:uiPriority="9" w:semiHidden="1" w:unhideWhenUsed="1" w:qFormat="1"/>
-    <w:lsdException w:name="heading 4" w:uiPriority="9" w:semiHidden="1" w:unhideWhenUsed="1" w:qFormat="1"/>
-    <w:lsdException w:name="heading 5" w:uiPriority="9" w:semiHidden="1" w:unhideWhenUsed="1" w:qFormat="1"/>
-    <w:lsdException w:name="heading 6" w:uiPriority="9" w:semiHidden="1" w:unhideWhenUsed="1" w:qFormat="1"/>
-    <w:lsdException w:name="heading 7" w:uiPriority="9" w:semiHidden="1" w:unhideWhenUsed="1" w:qFormat="1"/>
-    <w:lsdException w:name="heading 8" w:uiPriority="9" w:semiHidden="1" w:unhideWhenUsed="1" w:qFormat="1"/>
-    <w:lsdException w:name="heading 9" w:uiPriority="9" w:semiHidden="1" w:unhideWhenUsed="1" w:qFormat="1"/>
+    <w:lsdException w:name="heading 2" w:semiHidden="1" w:uiPriority="9" w:unhideWhenUsed="1" w:qFormat="1"/>
+    <w:lsdException w:name="heading 3" w:semiHidden="1" w:uiPriority="9" w:unhideWhenUsed="1" w:qFormat="1"/>
+    <w:lsdException w:name="heading 4" w:semiHidden="1" w:uiPriority="9" w:unhideWhenUsed="1" w:qFormat="1"/>
+    <w:lsdException w:name="heading 5" w:semiHidden="1" w:uiPriority="9" w:unhideWhenUsed="1" w:qFormat="1"/>
+    <w:lsdException w:name="heading 6" w:semiHidden="1" w:uiPriority="9" w:unhideWhenUsed="1" w:qFormat="1"/>
+    <w:lsdException w:name="heading 7" w:semiHidden="1" w:uiPriority="9" w:unhideWhenUsed="1" w:qFormat="1"/>
+    <w:lsdException w:name="heading 8" w:semiHidden="1" w:uiPriority="9" w:unhideWhenUsed="1" w:qFormat="1"/>
+    <w:lsdException w:name="heading 9" w:semiHidden="1" w:uiPriority="9" w:unhideWhenUsed="1" w:qFormat="1"/>
     <w:lsdException w:name="index 1" w:semiHidden="1" w:unhideWhenUsed="1"/>
     <w:lsdException w:name="index 2" w:semiHidden="1" w:unhideWhenUsed="1"/>
     <w:lsdException w:name="index 3" w:semiHidden="1" w:unhideWhenUsed="1"/>
@@ -213,22 +268,22 @@
     <w:lsdException w:name="index 7" w:semiHidden="1" w:unhideWhenUsed="1"/>
     <w:lsdException w:name="index 8" w:semiHidden="1" w:unhideWhenUsed="1"/>
     <w:lsdException w:name="index 9" w:semiHidden="1" w:unhideWhenUsed="1"/>
-    <w:lsdException w:name="toc 1" w:uiPriority="39" w:semiHidden="1" w:unhideWhenUsed="1"/>
-    <w:lsdException w:name="toc 2" w:uiPriority="39" w:semiHidden="1" w:unhideWhenUsed="1"/>
-    <w:lsdException w:name="toc 3" w:uiPriority="39" w:semiHidden="1" w:unhideWhenUsed="1"/>
-    <w:lsdException w:name="toc 4" w:uiPriority="39" w:semiHidden="1" w:unhideWhenUsed="1"/>
-    <w:lsdException w:name="toc 5" w:uiPriority="39" w:semiHidden="1" w:unhideWhenUsed="1"/>
-    <w:lsdException w:name="toc 6" w:uiPriority="39" w:semiHidden="1" w:unhideWhenUsed="1"/>
-    <w:lsdException w:name="toc 7" w:uiPriority="39" w:semiHidden="1" w:unhideWhenUsed="1"/>
-    <w:lsdException w:name="toc 8" w:uiPriority="39" w:semiHidden="1" w:unhideWhenUsed="1"/>
-    <w:lsdException w:name="toc 9" w:uiPriority="39" w:semiHidden="1" w:unhideWhenUsed="1"/>
+    <w:lsdException w:name="toc 1" w:semiHidden="1" w:uiPriority="39" w:unhideWhenUsed="1"/>
+    <w:lsdException w:name="toc 2" w:semiHidden="1" w:uiPriority="39" w:unhideWhenUsed="1"/>
+    <w:lsdException w:name="toc 3" w:semiHidden="1" w:uiPriority="39" w:unhideWhenUsed="1"/>
+    <w:lsdException w:name="toc 4" w:semiHidden="1" w:uiPriority="39" w:unhideWhenUsed="1"/>
+    <w:lsdException w:name="toc 5" w:semiHidden="1" w:uiPriority="39" w:unhideWhenUsed="1"/>
+    <w:lsdException w:name="toc 6" w:semiHidden="1" w:uiPriority="39" w:unhideWhenUsed="1"/>
+    <w:lsdException w:name="toc 7" w:semiHidden="1" w:uiPriority="39" w:unhideWhenUsed="1"/>
+    <w:lsdException w:name="toc 8" w:semiHidden="1" w:uiPriority="39" w:unhideWhenUsed="1"/>
+    <w:lsdException w:name="toc 9" w:semiHidden="1" w:uiPriority="39" w:unhideWhenUsed="1"/>
     <w:lsdException w:name="Normal Indent" w:semiHidden="1" w:unhideWhenUsed="1"/>
     <w:lsdException w:name="footnote text" w:semiHidden="1" w:unhideWhenUsed="1"/>
     <w:lsdException w:name="annotation text" w:semiHidden="1" w:unhideWhenUsed="1"/>
     <w:lsdException w:name="header" w:semiHidden="1" w:unhideWhenUsed="1"/>
     <w:lsdException w:name="footer" w:semiHidden="1" w:unhideWhenUsed="1"/>
     <w:lsdException w:name="index heading" w:semiHidden="1" w:unhideWhenUsed="1"/>
-    <w:lsdException w:name="caption" w:uiPriority="35" w:semiHidden="1" w:unhideWhenUsed="1" w:qFormat="1"/>
+    <w:lsdException w:name="caption" w:semiHidden="1" w:uiPriority="35" w:unhideWhenUsed="1" w:qFormat="1"/>
     <w:lsdException w:name="table of figures" w:semiHidden="1" w:unhideWhenUsed="1"/>
     <w:lsdException w:name="envelope address" w:semiHidden="1" w:unhideWhenUsed="1"/>
     <w:lsdException w:name="envelope return" w:semiHidden="1" w:unhideWhenUsed="1"/>
@@ -259,7 +314,7 @@
     <w:lsdException w:name="Title" w:uiPriority="10" w:qFormat="1"/>
     <w:lsdException w:name="Closing" w:semiHidden="1" w:unhideWhenUsed="1"/>
     <w:lsdException w:name="Signature" w:semiHidden="1" w:unhideWhenUsed="1"/>
-    <w:lsdException w:name="Default Paragraph Font" w:uiPriority="1" w:semiHidden="1" w:unhideWhenUsed="1"/>
+    <w:lsdException w:name="Default Paragraph Font" w:semiHidden="1" w:uiPriority="1" w:unhideWhenUsed="1"/>
     <w:lsdException w:name="Body Text" w:semiHidden="1" w:unhideWhenUsed="1"/>
     <w:lsdException w:name="Body Text Indent" w:semiHidden="1" w:unhideWhenUsed="1"/>
     <w:lsdException w:name="List Continue" w:semiHidden="1" w:unhideWhenUsed="1"/>
@@ -459,8 +514,8 @@
     <w:lsdException w:name="Subtle Reference" w:uiPriority="31" w:qFormat="1"/>
     <w:lsdException w:name="Intense Reference" w:uiPriority="32" w:qFormat="1"/>
     <w:lsdException w:name="Book Title" w:uiPriority="33" w:qFormat="1"/>
-    <w:lsdException w:name="Bibliography" w:uiPriority="37" w:semiHidden="1" w:unhideWhenUsed="1"/>
-    <w:lsdException w:name="TOC Heading" w:uiPriority="39" w:semiHidden="1" w:unhideWhenUsed="1" w:qFormat="1"/>
+    <w:lsdException w:name="Bibliography" w:semiHidden="1" w:uiPriority="37" w:unhideWhenUsed="1"/>
+    <w:lsdException w:name="TOC Heading" w:semiHidden="1" w:uiPriority="39" w:unhideWhenUsed="1" w:qFormat="1"/>
     <w:lsdException w:name="Plain Table 1" w:uiPriority="41"/>
     <w:lsdException w:name="Plain Table 2" w:uiPriority="42"/>
     <w:lsdException w:name="Plain Table 3" w:uiPriority="43"/>
@@ -566,17 +621,199 @@
     <w:lsdException w:name="List Table 6 Colorful Accent 6" w:uiPriority="51"/>
     <w:lsdException w:name="List Table 7 Colorful Accent 6" w:uiPriority="52"/>
   </w:latentStyles>
-  <w:style w:type="paragraph" w:styleId="Normal" w:default="1">
+  <w:style w:type="paragraph" w:default="1" w:styleId="Normal">
     <w:name w:val="Normal"/>
     <w:qFormat/>
   </w:style>
-  <w:style w:type="character" w:styleId="DefaultParagraphFont" w:default="1">
+  <w:style w:type="paragraph" w:styleId="Heading1">
+    <w:name w:val="heading 1"/>
+    <w:basedOn w:val="Normal"/>
+    <w:next w:val="Normal"/>
+    <w:link w:val="Heading1Char"/>
+    <w:uiPriority w:val="9"/>
+    <w:qFormat/>
+    <w:pPr>
+      <w:keepNext/>
+      <w:keepLines/>
+      <w:spacing w:before="360" w:after="80"/>
+      <w:outlineLvl w:val="0"/>
+    </w:pPr>
+    <w:rPr>
+      <w:rFonts w:asciiTheme="majorHAnsi" w:eastAsiaTheme="majorEastAsia" w:hAnsiTheme="majorHAnsi" w:cstheme="majorBidi"/>
+      <w:color w:val="0F4761" w:themeColor="accent1" w:themeShade="BF"/>
+      <w:sz w:val="40"/>
+      <w:szCs w:val="40"/>
+    </w:rPr>
+  </w:style>
+  <w:style w:type="paragraph" w:styleId="Heading2">
+    <w:name w:val="heading 2"/>
+    <w:basedOn w:val="Normal"/>
+    <w:next w:val="Normal"/>
+    <w:link w:val="Heading2Char"/>
+    <w:uiPriority w:val="9"/>
+    <w:unhideWhenUsed/>
+    <w:qFormat/>
+    <w:pPr>
+      <w:keepNext/>
+      <w:keepLines/>
+      <w:spacing w:before="160" w:after="80"/>
+      <w:outlineLvl w:val="1"/>
+    </w:pPr>
+    <w:rPr>
+      <w:rFonts w:asciiTheme="majorHAnsi" w:eastAsiaTheme="majorEastAsia" w:hAnsiTheme="majorHAnsi" w:cstheme="majorBidi"/>
+      <w:color w:val="0F4761" w:themeColor="accent1" w:themeShade="BF"/>
+      <w:sz w:val="32"/>
+      <w:szCs w:val="32"/>
+    </w:rPr>
+  </w:style>
+  <w:style w:type="paragraph" w:styleId="Heading3">
+    <w:name w:val="heading 3"/>
+    <w:basedOn w:val="Normal"/>
+    <w:next w:val="Normal"/>
+    <w:link w:val="Heading3Char"/>
+    <w:uiPriority w:val="9"/>
+    <w:unhideWhenUsed/>
+    <w:qFormat/>
+    <w:pPr>
+      <w:keepNext/>
+      <w:keepLines/>
+      <w:spacing w:before="160" w:after="80"/>
+      <w:outlineLvl w:val="2"/>
+    </w:pPr>
+    <w:rPr>
+      <w:rFonts w:eastAsiaTheme="majorEastAsia" w:cstheme="majorBidi"/>
+      <w:color w:val="0F4761" w:themeColor="accent1" w:themeShade="BF"/>
+      <w:sz w:val="28"/>
+      <w:szCs w:val="28"/>
+    </w:rPr>
+  </w:style>
+  <w:style w:type="paragraph" w:styleId="Heading4">
+    <w:name w:val="heading 4"/>
+    <w:basedOn w:val="Normal"/>
+    <w:next w:val="Normal"/>
+    <w:link w:val="Heading4Char"/>
+    <w:uiPriority w:val="9"/>
+    <w:unhideWhenUsed/>
+    <w:qFormat/>
+    <w:pPr>
+      <w:keepNext/>
+      <w:keepLines/>
+      <w:spacing w:before="80" w:after="40"/>
+      <w:outlineLvl w:val="3"/>
+    </w:pPr>
+    <w:rPr>
+      <w:rFonts w:eastAsiaTheme="majorEastAsia" w:cstheme="majorBidi"/>
+      <w:i/>
+      <w:iCs/>
+      <w:color w:val="0F4761" w:themeColor="accent1" w:themeShade="BF"/>
+    </w:rPr>
+  </w:style>
+  <w:style w:type="paragraph" w:styleId="Heading5">
+    <w:name w:val="heading 5"/>
+    <w:basedOn w:val="Normal"/>
+    <w:next w:val="Normal"/>
+    <w:link w:val="Heading5Char"/>
+    <w:uiPriority w:val="9"/>
+    <w:unhideWhenUsed/>
+    <w:qFormat/>
+    <w:pPr>
+      <w:keepNext/>
+      <w:keepLines/>
+      <w:spacing w:before="80" w:after="40"/>
+      <w:outlineLvl w:val="4"/>
+    </w:pPr>
+    <w:rPr>
+      <w:rFonts w:eastAsiaTheme="majorEastAsia" w:cstheme="majorBidi"/>
+      <w:color w:val="0F4761" w:themeColor="accent1" w:themeShade="BF"/>
+    </w:rPr>
+  </w:style>
+  <w:style w:type="paragraph" w:styleId="Heading6">
+    <w:name w:val="heading 6"/>
+    <w:basedOn w:val="Normal"/>
+    <w:next w:val="Normal"/>
+    <w:link w:val="Heading6Char"/>
+    <w:uiPriority w:val="9"/>
+    <w:unhideWhenUsed/>
+    <w:qFormat/>
+    <w:pPr>
+      <w:keepNext/>
+      <w:keepLines/>
+      <w:spacing w:before="40" w:after="0"/>
+      <w:outlineLvl w:val="5"/>
+    </w:pPr>
+    <w:rPr>
+      <w:rFonts w:eastAsiaTheme="majorEastAsia" w:cstheme="majorBidi"/>
+      <w:i/>
+      <w:iCs/>
+      <w:color w:val="595959" w:themeColor="text1" w:themeTint="A6"/>
+    </w:rPr>
+  </w:style>
+  <w:style w:type="paragraph" w:styleId="Heading7">
+    <w:name w:val="heading 7"/>
+    <w:basedOn w:val="Normal"/>
+    <w:next w:val="Normal"/>
+    <w:link w:val="Heading7Char"/>
+    <w:uiPriority w:val="9"/>
+    <w:unhideWhenUsed/>
+    <w:qFormat/>
+    <w:pPr>
+      <w:keepNext/>
+      <w:keepLines/>
+      <w:spacing w:before="40" w:after="0"/>
+      <w:outlineLvl w:val="6"/>
+    </w:pPr>
+    <w:rPr>
+      <w:rFonts w:eastAsiaTheme="majorEastAsia" w:cstheme="majorBidi"/>
+      <w:color w:val="595959" w:themeColor="text1" w:themeTint="A6"/>
+    </w:rPr>
+  </w:style>
+  <w:style w:type="paragraph" w:styleId="Heading8">
+    <w:name w:val="heading 8"/>
+    <w:basedOn w:val="Normal"/>
+    <w:next w:val="Normal"/>
+    <w:link w:val="Heading8Char"/>
+    <w:uiPriority w:val="9"/>
+    <w:unhideWhenUsed/>
+    <w:qFormat/>
+    <w:pPr>
+      <w:keepNext/>
+      <w:keepLines/>
+      <w:spacing w:after="0"/>
+      <w:outlineLvl w:val="7"/>
+    </w:pPr>
+    <w:rPr>
+      <w:rFonts w:eastAsiaTheme="majorEastAsia" w:cstheme="majorBidi"/>
+      <w:i/>
+      <w:iCs/>
+      <w:color w:val="272727" w:themeColor="text1" w:themeTint="D8"/>
+    </w:rPr>
+  </w:style>
+  <w:style w:type="paragraph" w:styleId="Heading9">
+    <w:name w:val="heading 9"/>
+    <w:basedOn w:val="Normal"/>
+    <w:next w:val="Normal"/>
+    <w:link w:val="Heading9Char"/>
+    <w:uiPriority w:val="9"/>
+    <w:unhideWhenUsed/>
+    <w:qFormat/>
+    <w:pPr>
+      <w:keepNext/>
+      <w:keepLines/>
+      <w:spacing w:after="0"/>
+      <w:outlineLvl w:val="8"/>
+    </w:pPr>
+    <w:rPr>
+      <w:rFonts w:eastAsiaTheme="majorEastAsia" w:cstheme="majorBidi"/>
+      <w:color w:val="272727" w:themeColor="text1" w:themeTint="D8"/>
+    </w:rPr>
+  </w:style>
+  <w:style w:type="character" w:default="1" w:styleId="DefaultParagraphFont">
     <w:name w:val="Default Paragraph Font"/>
     <w:uiPriority w:val="1"/>
     <w:semiHidden/>
     <w:unhideWhenUsed/>
   </w:style>
-  <w:style w:type="table" w:styleId="TableNormal" w:default="1">
+  <w:style w:type="table" w:default="1" w:styleId="TableNormal">
     <w:name w:val="Normal Table"/>
     <w:uiPriority w:val="99"/>
     <w:semiHidden/>
@@ -591,78 +828,37 @@
       </w:tblCellMar>
     </w:tblPr>
   </w:style>
-  <w:style w:type="numbering" w:styleId="NoList" w:default="1">
+  <w:style w:type="numbering" w:default="1" w:styleId="NoList">
     <w:name w:val="No List"/>
     <w:uiPriority w:val="99"/>
     <w:semiHidden/>
     <w:unhideWhenUsed/>
   </w:style>
-  <w:style w:type="character" w:styleId="Heading1Char" w:customStyle="1">
+  <w:style w:type="character" w:customStyle="1" w:styleId="Heading1Char">
     <w:name w:val="Heading 1 Char"/>
     <w:basedOn w:val="DefaultParagraphFont"/>
     <w:link w:val="Heading1"/>
     <w:uiPriority w:val="9"/>
     <w:rPr>
-      <w:rFonts w:asciiTheme="majorHAnsi" w:hAnsiTheme="majorHAnsi" w:eastAsiaTheme="majorEastAsia" w:cstheme="majorBidi"/>
+      <w:rFonts w:asciiTheme="majorHAnsi" w:eastAsiaTheme="majorEastAsia" w:hAnsiTheme="majorHAnsi" w:cstheme="majorBidi"/>
       <w:color w:val="0F4761" w:themeColor="accent1" w:themeShade="BF"/>
       <w:sz w:val="40"/>
       <w:szCs w:val="40"/>
     </w:rPr>
   </w:style>
-  <w:style w:type="paragraph" w:styleId="Heading1">
-    <w:name w:val="heading 1"/>
-    <w:basedOn w:val="Normal"/>
-    <w:next w:val="Normal"/>
-    <w:link w:val="Heading1Char"/>
-    <w:uiPriority w:val="9"/>
-    <w:qFormat/>
-    <w:pPr>
-      <w:keepNext/>
-      <w:keepLines/>
-      <w:spacing w:before="360" w:after="80"/>
-      <w:outlineLvl w:val="0"/>
-    </w:pPr>
-    <w:rPr>
-      <w:rFonts w:asciiTheme="majorHAnsi" w:hAnsiTheme="majorHAnsi" w:eastAsiaTheme="majorEastAsia" w:cstheme="majorBidi"/>
-      <w:color w:val="0F4761" w:themeColor="accent1" w:themeShade="BF"/>
-      <w:sz w:val="40"/>
-      <w:szCs w:val="40"/>
-    </w:rPr>
-  </w:style>
-  <w:style w:type="character" w:styleId="Heading2Char" w:customStyle="1">
+  <w:style w:type="character" w:customStyle="1" w:styleId="Heading2Char">
     <w:name w:val="Heading 2 Char"/>
     <w:basedOn w:val="DefaultParagraphFont"/>
     <w:link w:val="Heading2"/>
     <w:uiPriority w:val="9"/>
     <w:rPr>
-      <w:rFonts w:asciiTheme="majorHAnsi" w:hAnsiTheme="majorHAnsi" w:eastAsiaTheme="majorEastAsia" w:cstheme="majorBidi"/>
+      <w:rFonts w:asciiTheme="majorHAnsi" w:eastAsiaTheme="majorEastAsia" w:hAnsiTheme="majorHAnsi" w:cstheme="majorBidi"/>
       <w:color w:val="0F4761" w:themeColor="accent1" w:themeShade="BF"/>
       <w:sz w:val="32"/>
       <w:szCs w:val="32"/>
     </w:rPr>
   </w:style>
-  <w:style w:type="paragraph" w:styleId="Heading2">
-    <w:name w:val="heading 2"/>
-    <w:basedOn w:val="Normal"/>
-    <w:next w:val="Normal"/>
-    <w:link w:val="Heading2Char"/>
-    <w:uiPriority w:val="9"/>
-    <w:unhideWhenUsed/>
-    <w:qFormat/>
-    <w:pPr>
-      <w:keepNext/>
-      <w:keepLines/>
-      <w:spacing w:before="160" w:after="80"/>
-      <w:outlineLvl w:val="1"/>
-    </w:pPr>
-    <w:rPr>
-      <w:rFonts w:asciiTheme="majorHAnsi" w:hAnsiTheme="majorHAnsi" w:eastAsiaTheme="majorEastAsia" w:cstheme="majorBidi"/>
-      <w:color w:val="0F4761" w:themeColor="accent1" w:themeShade="BF"/>
-      <w:sz w:val="32"/>
-      <w:szCs w:val="32"/>
-    </w:rPr>
-  </w:style>
-  <w:style w:type="character" w:styleId="Heading3Char" w:customStyle="1">
+  <w:style w:type="character" w:customStyle="1" w:styleId="Heading3Char">
     <w:name w:val="Heading 3 Char"/>
     <w:basedOn w:val="DefaultParagraphFont"/>
     <w:link w:val="Heading3"/>
@@ -674,28 +870,7 @@
       <w:szCs w:val="28"/>
     </w:rPr>
   </w:style>
-  <w:style w:type="paragraph" w:styleId="Heading3">
-    <w:name w:val="heading 3"/>
-    <w:basedOn w:val="Normal"/>
-    <w:next w:val="Normal"/>
-    <w:link w:val="Heading3Char"/>
-    <w:uiPriority w:val="9"/>
-    <w:unhideWhenUsed/>
-    <w:qFormat/>
-    <w:pPr>
-      <w:keepNext/>
-      <w:keepLines/>
-      <w:spacing w:before="160" w:after="80"/>
-      <w:outlineLvl w:val="2"/>
-    </w:pPr>
-    <w:rPr>
-      <w:rFonts w:eastAsiaTheme="majorEastAsia" w:cstheme="majorBidi"/>
-      <w:color w:val="0F4761" w:themeColor="accent1" w:themeShade="BF"/>
-      <w:sz w:val="28"/>
-      <w:szCs w:val="28"/>
-    </w:rPr>
-  </w:style>
-  <w:style w:type="character" w:styleId="Heading4Char" w:customStyle="1">
+  <w:style w:type="character" w:customStyle="1" w:styleId="Heading4Char">
     <w:name w:val="Heading 4 Char"/>
     <w:basedOn w:val="DefaultParagraphFont"/>
     <w:link w:val="Heading4"/>
@@ -707,57 +882,17 @@
       <w:color w:val="0F4761" w:themeColor="accent1" w:themeShade="BF"/>
     </w:rPr>
   </w:style>
-  <w:style w:type="paragraph" w:styleId="Heading4">
-    <w:name w:val="heading 4"/>
-    <w:basedOn w:val="Normal"/>
-    <w:next w:val="Normal"/>
-    <w:link w:val="Heading4Char"/>
-    <w:uiPriority w:val="9"/>
-    <w:unhideWhenUsed/>
-    <w:qFormat/>
-    <w:pPr>
-      <w:keepNext/>
-      <w:keepLines/>
-      <w:spacing w:before="80" w:after="40"/>
-      <w:outlineLvl w:val="3"/>
-    </w:pPr>
-    <w:rPr>
-      <w:rFonts w:eastAsiaTheme="majorEastAsia" w:cstheme="majorBidi"/>
-      <w:i/>
-      <w:iCs/>
+  <w:style w:type="character" w:customStyle="1" w:styleId="Heading5Char">
+    <w:name w:val="Heading 5 Char"/>
+    <w:basedOn w:val="DefaultParagraphFont"/>
+    <w:link w:val="Heading5"/>
+    <w:uiPriority w:val="9"/>
+    <w:rPr>
+      <w:rFonts w:eastAsiaTheme="majorEastAsia" w:cstheme="majorBidi"/>
       <w:color w:val="0F4761" w:themeColor="accent1" w:themeShade="BF"/>
     </w:rPr>
   </w:style>
-  <w:style w:type="character" w:styleId="Heading5Char" w:customStyle="1">
-    <w:name w:val="Heading 5 Char"/>
-    <w:basedOn w:val="DefaultParagraphFont"/>
-    <w:link w:val="Heading5"/>
-    <w:uiPriority w:val="9"/>
-    <w:rPr>
-      <w:rFonts w:eastAsiaTheme="majorEastAsia" w:cstheme="majorBidi"/>
-      <w:color w:val="0F4761" w:themeColor="accent1" w:themeShade="BF"/>
-    </w:rPr>
-  </w:style>
-  <w:style w:type="paragraph" w:styleId="Heading5">
-    <w:name w:val="heading 5"/>
-    <w:basedOn w:val="Normal"/>
-    <w:next w:val="Normal"/>
-    <w:link w:val="Heading5Char"/>
-    <w:uiPriority w:val="9"/>
-    <w:unhideWhenUsed/>
-    <w:qFormat/>
-    <w:pPr>
-      <w:keepNext/>
-      <w:keepLines/>
-      <w:spacing w:before="80" w:after="40"/>
-      <w:outlineLvl w:val="4"/>
-    </w:pPr>
-    <w:rPr>
-      <w:rFonts w:eastAsiaTheme="majorEastAsia" w:cstheme="majorBidi"/>
-      <w:color w:val="0F4761" w:themeColor="accent1" w:themeShade="BF"/>
-    </w:rPr>
-  </w:style>
-  <w:style w:type="character" w:styleId="Heading6Char" w:customStyle="1">
+  <w:style w:type="character" w:customStyle="1" w:styleId="Heading6Char">
     <w:name w:val="Heading 6 Char"/>
     <w:basedOn w:val="DefaultParagraphFont"/>
     <w:link w:val="Heading6"/>
@@ -769,57 +904,17 @@
       <w:color w:val="595959" w:themeColor="text1" w:themeTint="A6"/>
     </w:rPr>
   </w:style>
-  <w:style w:type="paragraph" w:styleId="Heading6">
-    <w:name w:val="heading 6"/>
-    <w:basedOn w:val="Normal"/>
-    <w:next w:val="Normal"/>
-    <w:link w:val="Heading6Char"/>
-    <w:uiPriority w:val="9"/>
-    <w:unhideWhenUsed/>
-    <w:qFormat/>
-    <w:pPr>
-      <w:keepNext/>
-      <w:keepLines/>
-      <w:spacing w:before="40" w:after="0"/>
-      <w:outlineLvl w:val="5"/>
-    </w:pPr>
-    <w:rPr>
-      <w:rFonts w:eastAsiaTheme="majorEastAsia" w:cstheme="majorBidi"/>
-      <w:i/>
-      <w:iCs/>
+  <w:style w:type="character" w:customStyle="1" w:styleId="Heading7Char">
+    <w:name w:val="Heading 7 Char"/>
+    <w:basedOn w:val="DefaultParagraphFont"/>
+    <w:link w:val="Heading7"/>
+    <w:uiPriority w:val="9"/>
+    <w:rPr>
+      <w:rFonts w:eastAsiaTheme="majorEastAsia" w:cstheme="majorBidi"/>
       <w:color w:val="595959" w:themeColor="text1" w:themeTint="A6"/>
     </w:rPr>
   </w:style>
-  <w:style w:type="character" w:styleId="Heading7Char" w:customStyle="1">
-    <w:name w:val="Heading 7 Char"/>
-    <w:basedOn w:val="DefaultParagraphFont"/>
-    <w:link w:val="Heading7"/>
-    <w:uiPriority w:val="9"/>
-    <w:rPr>
-      <w:rFonts w:eastAsiaTheme="majorEastAsia" w:cstheme="majorBidi"/>
-      <w:color w:val="595959" w:themeColor="text1" w:themeTint="A6"/>
-    </w:rPr>
-  </w:style>
-  <w:style w:type="paragraph" w:styleId="Heading7">
-    <w:name w:val="heading 7"/>
-    <w:basedOn w:val="Normal"/>
-    <w:next w:val="Normal"/>
-    <w:link w:val="Heading7Char"/>
-    <w:uiPriority w:val="9"/>
-    <w:unhideWhenUsed/>
-    <w:qFormat/>
-    <w:pPr>
-      <w:keepNext/>
-      <w:keepLines/>
-      <w:spacing w:before="40" w:after="0"/>
-      <w:outlineLvl w:val="6"/>
-    </w:pPr>
-    <w:rPr>
-      <w:rFonts w:eastAsiaTheme="majorEastAsia" w:cstheme="majorBidi"/>
-      <w:color w:val="595959" w:themeColor="text1" w:themeTint="A6"/>
-    </w:rPr>
-  </w:style>
-  <w:style w:type="character" w:styleId="Heading8Char" w:customStyle="1">
+  <w:style w:type="character" w:customStyle="1" w:styleId="Heading8Char">
     <w:name w:val="Heading 8 Char"/>
     <w:basedOn w:val="DefaultParagraphFont"/>
     <w:link w:val="Heading8"/>
@@ -831,63 +926,23 @@
       <w:color w:val="272727" w:themeColor="text1" w:themeTint="D8"/>
     </w:rPr>
   </w:style>
-  <w:style w:type="paragraph" w:styleId="Heading8">
-    <w:name w:val="heading 8"/>
-    <w:basedOn w:val="Normal"/>
-    <w:next w:val="Normal"/>
-    <w:link w:val="Heading8Char"/>
-    <w:uiPriority w:val="9"/>
-    <w:unhideWhenUsed/>
-    <w:qFormat/>
-    <w:pPr>
-      <w:keepNext/>
-      <w:keepLines/>
-      <w:spacing w:after="0"/>
-      <w:outlineLvl w:val="7"/>
-    </w:pPr>
-    <w:rPr>
-      <w:rFonts w:eastAsiaTheme="majorEastAsia" w:cstheme="majorBidi"/>
-      <w:i/>
-      <w:iCs/>
+  <w:style w:type="character" w:customStyle="1" w:styleId="Heading9Char">
+    <w:name w:val="Heading 9 Char"/>
+    <w:basedOn w:val="DefaultParagraphFont"/>
+    <w:link w:val="Heading9"/>
+    <w:uiPriority w:val="9"/>
+    <w:rPr>
+      <w:rFonts w:eastAsiaTheme="majorEastAsia" w:cstheme="majorBidi"/>
       <w:color w:val="272727" w:themeColor="text1" w:themeTint="D8"/>
     </w:rPr>
   </w:style>
-  <w:style w:type="character" w:styleId="Heading9Char" w:customStyle="1">
-    <w:name w:val="Heading 9 Char"/>
-    <w:basedOn w:val="DefaultParagraphFont"/>
-    <w:link w:val="Heading9"/>
-    <w:uiPriority w:val="9"/>
-    <w:rPr>
-      <w:rFonts w:eastAsiaTheme="majorEastAsia" w:cstheme="majorBidi"/>
-      <w:color w:val="272727" w:themeColor="text1" w:themeTint="D8"/>
-    </w:rPr>
-  </w:style>
-  <w:style w:type="paragraph" w:styleId="Heading9">
-    <w:name w:val="heading 9"/>
-    <w:basedOn w:val="Normal"/>
-    <w:next w:val="Normal"/>
-    <w:link w:val="Heading9Char"/>
-    <w:uiPriority w:val="9"/>
-    <w:unhideWhenUsed/>
-    <w:qFormat/>
-    <w:pPr>
-      <w:keepNext/>
-      <w:keepLines/>
-      <w:spacing w:after="0"/>
-      <w:outlineLvl w:val="8"/>
-    </w:pPr>
-    <w:rPr>
-      <w:rFonts w:eastAsiaTheme="majorEastAsia" w:cstheme="majorBidi"/>
-      <w:color w:val="272727" w:themeColor="text1" w:themeTint="D8"/>
-    </w:rPr>
-  </w:style>
-  <w:style w:type="character" w:styleId="TitleChar" w:customStyle="1">
+  <w:style w:type="character" w:customStyle="1" w:styleId="TitleChar">
     <w:name w:val="Title Char"/>
     <w:basedOn w:val="DefaultParagraphFont"/>
     <w:link w:val="Title"/>
     <w:uiPriority w:val="10"/>
     <w:rPr>
-      <w:rFonts w:asciiTheme="majorHAnsi" w:hAnsiTheme="majorHAnsi" w:eastAsiaTheme="majorEastAsia" w:cstheme="majorBidi"/>
+      <w:rFonts w:asciiTheme="majorHAnsi" w:eastAsiaTheme="majorEastAsia" w:hAnsiTheme="majorHAnsi" w:cstheme="majorBidi"/>
       <w:spacing w:val="-10"/>
       <w:kern w:val="28"/>
       <w:sz w:val="56"/>
@@ -906,14 +961,14 @@
       <w:contextualSpacing/>
     </w:pPr>
     <w:rPr>
-      <w:rFonts w:asciiTheme="majorHAnsi" w:hAnsiTheme="majorHAnsi" w:eastAsiaTheme="majorEastAsia" w:cstheme="majorBidi"/>
+      <w:rFonts w:asciiTheme="majorHAnsi" w:eastAsiaTheme="majorEastAsia" w:hAnsiTheme="majorHAnsi" w:cstheme="majorBidi"/>
       <w:spacing w:val="-10"/>
       <w:kern w:val="28"/>
       <w:sz w:val="56"/>
       <w:szCs w:val="56"/>
     </w:rPr>
   </w:style>
-  <w:style w:type="character" w:styleId="SubtitleChar" w:customStyle="1">
+  <w:style w:type="character" w:customStyle="1" w:styleId="SubtitleChar">
     <w:name w:val="Subtitle Char"/>
     <w:basedOn w:val="DefaultParagraphFont"/>
     <w:link w:val="Subtitle"/>
@@ -957,7 +1012,7 @@
       <w:color w:val="0F4761" w:themeColor="accent1" w:themeShade="BF"/>
     </w:rPr>
   </w:style>
-  <w:style w:type="character" w:styleId="QuoteChar" w:customStyle="1">
+  <w:style w:type="character" w:customStyle="1" w:styleId="QuoteChar">
     <w:name w:val="Quote Char"/>
     <w:basedOn w:val="DefaultParagraphFont"/>
     <w:link w:val="Quote"/>
@@ -985,7 +1040,7 @@
       <w:color w:val="404040" w:themeColor="text1" w:themeTint="BF"/>
     </w:rPr>
   </w:style>
-  <w:style w:type="character" w:styleId="IntenseQuoteChar" w:customStyle="1">
+  <w:style w:type="character" w:customStyle="1" w:styleId="IntenseQuoteChar">
     <w:name w:val="Intense Quote Char"/>
     <w:basedOn w:val="DefaultParagraphFont"/>
     <w:link w:val="IntenseQuote"/>
@@ -1005,8 +1060,8 @@
     <w:qFormat/>
     <w:pPr>
       <w:pBdr>
-        <w:top w:val="single" w:color="0F4761" w:themeColor="accent1" w:themeShade="BF" w:sz="4" w:space="10"/>
-        <w:bottom w:val="single" w:color="0F4761" w:themeColor="accent1" w:themeShade="BF" w:sz="4" w:space="10"/>
+        <w:top w:val="single" w:sz="4" w:space="10" w:color="0F4761" w:themeColor="accent1" w:themeShade="BF"/>
+        <w:bottom w:val="single" w:sz="4" w:space="10" w:color="0F4761" w:themeColor="accent1" w:themeShade="BF"/>
       </w:pBdr>
       <w:spacing w:before="360" w:after="360"/>
       <w:ind w:left="864" w:right="864"/>
@@ -1035,7 +1090,7 @@
 </file>
 
 <file path=word/theme/theme1.xml><?xml version="1.0" encoding="utf-8"?>
-<a:theme xmlns:thm15="http://schemas.microsoft.com/office/thememl/2012/main" xmlns:a="http://schemas.openxmlformats.org/drawingml/2006/main" name="Office Theme">
+<a:theme xmlns:a="http://schemas.openxmlformats.org/drawingml/2006/main" name="Office Theme">
   <a:themeElements>
     <a:clrScheme name="Office">
       <a:dk1>

</xml_diff>